<commit_message>
Fix .gitignore and add missing frontend lib files
</commit_message>
<xml_diff>
--- a/20260120-SpellAtlas-V1.0.docx
+++ b/20260120-SpellAtlas-V1.0.docx
@@ -19,7 +19,16 @@
           <w:sz w:val="32"/>
           <w:szCs w:val="32"/>
         </w:rPr>
-        <w:t>Holistic Perturbation Assessment Framework (HPAF)</w:t>
+        <w:t xml:space="preserve">SpellAtlas: </w:t>
+      </w:r>
+      <w:r>
+        <w:rPr>
+          <w:b/>
+          <w:bCs/>
+          <w:sz w:val="32"/>
+          <w:szCs w:val="32"/>
+        </w:rPr>
+        <w:t>Uncharted fingerprints of human misspelling behavior</w:t>
       </w:r>
     </w:p>
     <w:p>
@@ -175,7 +184,7 @@
         <w:spacing w:after="0" w:line="240" w:lineRule="auto"/>
         <w:jc w:val="both"/>
         <w:rPr>
-          <w:rFonts w:ascii="Times New Roman" w:hAnsi="Times New Roman" w:cs="Times New Roman" w:hint="eastAsia"/>
+          <w:rFonts w:ascii="Times New Roman" w:hAnsi="Times New Roman" w:cs="Times New Roman"/>
           <w:b/>
           <w:bCs/>
           <w:sz w:val="24"/>
@@ -224,27 +233,7 @@
           <w:szCs w:val="24"/>
           <w:lang w:eastAsia="zh-CN"/>
         </w:rPr>
-        <w:t xml:space="preserve">Open English Wordnet is a lexical network of the English language grouping words into </w:t>
-      </w:r>
-      <w:proofErr w:type="spellStart"/>
-      <w:r>
-        <w:rPr>
-          <w:rFonts w:ascii="Times New Roman" w:hAnsi="Times New Roman" w:cs="Times New Roman"/>
-          <w:sz w:val="24"/>
-          <w:szCs w:val="24"/>
-          <w:lang w:eastAsia="zh-CN"/>
-        </w:rPr>
-        <w:t>synsets</w:t>
-      </w:r>
-      <w:proofErr w:type="spellEnd"/>
-      <w:r>
-        <w:rPr>
-          <w:rFonts w:ascii="Times New Roman" w:hAnsi="Times New Roman" w:cs="Times New Roman"/>
-          <w:sz w:val="24"/>
-          <w:szCs w:val="24"/>
-          <w:lang w:eastAsia="zh-CN"/>
-        </w:rPr>
-        <w:t xml:space="preserve"> and linking them according to relationships such as hypernymy, antonymy and meronymy. It is intended to be used in natural language processing applications and provides deep lexical information about the English language as a graph.</w:t>
+        <w:t>Open English Wordnet is a lexical network of the English language grouping words into synsets and linking them according to relationships such as hypernymy, antonymy and meronymy. It is intended to be used in natural language processing applications and provides deep lexical information about the English language as a graph.</w:t>
       </w:r>
     </w:p>
     <w:p>
@@ -423,7 +412,6 @@
                 <w:lang w:eastAsia="zh-CN"/>
               </w:rPr>
             </w:pPr>
-            <w:proofErr w:type="spellStart"/>
             <w:r>
               <w:rPr>
                 <w:rFonts w:ascii="Times New Roman" w:hAnsi="Times New Roman" w:cs="Times New Roman"/>
@@ -435,7 +423,6 @@
               </w:rPr>
               <w:t>Synsets</w:t>
             </w:r>
-            <w:proofErr w:type="spellEnd"/>
           </w:p>
         </w:tc>
         <w:tc>
@@ -656,7 +643,7 @@
         <w:spacing w:after="0" w:line="240" w:lineRule="auto"/>
         <w:jc w:val="both"/>
         <w:rPr>
-          <w:rFonts w:ascii="Times New Roman" w:hAnsi="Times New Roman" w:cs="Times New Roman" w:hint="eastAsia"/>
+          <w:rFonts w:ascii="Times New Roman" w:hAnsi="Times New Roman" w:cs="Times New Roman"/>
           <w:sz w:val="24"/>
           <w:szCs w:val="24"/>
           <w:lang w:eastAsia="zh-CN"/>
@@ -692,7 +679,7 @@
         <w:spacing w:after="0" w:line="240" w:lineRule="auto"/>
         <w:jc w:val="both"/>
         <w:rPr>
-          <w:rFonts w:ascii="Times New Roman" w:hAnsi="Times New Roman" w:cs="Times New Roman" w:hint="eastAsia"/>
+          <w:rFonts w:ascii="Times New Roman" w:hAnsi="Times New Roman" w:cs="Times New Roman"/>
           <w:sz w:val="24"/>
           <w:szCs w:val="24"/>
           <w:lang w:eastAsia="zh-CN"/>
@@ -704,7 +691,7 @@
         <w:spacing w:after="0" w:line="240" w:lineRule="auto"/>
         <w:jc w:val="both"/>
         <w:rPr>
-          <w:rFonts w:ascii="Times New Roman" w:hAnsi="Times New Roman" w:cs="Times New Roman" w:hint="eastAsia"/>
+          <w:rFonts w:ascii="Times New Roman" w:hAnsi="Times New Roman" w:cs="Times New Roman"/>
           <w:b/>
           <w:bCs/>
           <w:sz w:val="24"/>
@@ -712,7 +699,6 @@
           <w:lang w:eastAsia="zh-CN"/>
         </w:rPr>
       </w:pPr>
-      <w:proofErr w:type="spellStart"/>
       <w:r>
         <w:rPr>
           <w:rFonts w:ascii="Times New Roman" w:hAnsi="Times New Roman" w:cs="Times New Roman"/>
@@ -724,7 +710,6 @@
         </w:rPr>
         <w:t>wordfreq</w:t>
       </w:r>
-      <w:proofErr w:type="spellEnd"/>
     </w:p>
     <w:p>
       <w:pPr>
@@ -737,25 +722,14 @@
           <w:lang w:eastAsia="zh-CN"/>
         </w:rPr>
       </w:pPr>
-      <w:proofErr w:type="spellStart"/>
-      <w:r>
-        <w:rPr>
-          <w:rFonts w:ascii="Times New Roman" w:hAnsi="Times New Roman" w:cs="Times New Roman"/>
-          <w:sz w:val="24"/>
-          <w:szCs w:val="24"/>
-          <w:lang w:eastAsia="zh-CN"/>
-        </w:rPr>
-        <w:t>wordfreq</w:t>
-      </w:r>
-      <w:proofErr w:type="spellEnd"/>
-      <w:r>
-        <w:rPr>
-          <w:rFonts w:ascii="Times New Roman" w:hAnsi="Times New Roman" w:cs="Times New Roman"/>
-          <w:sz w:val="24"/>
-          <w:szCs w:val="24"/>
-          <w:lang w:eastAsia="zh-CN"/>
-        </w:rPr>
-        <w:t xml:space="preserve"> is a Python library for looking up the frequencies of words in many languages, based on many sources of data.</w:t>
+      <w:r>
+        <w:rPr>
+          <w:rFonts w:ascii="Times New Roman" w:hAnsi="Times New Roman" w:cs="Times New Roman"/>
+          <w:sz w:val="24"/>
+          <w:szCs w:val="24"/>
+          <w:lang w:eastAsia="zh-CN"/>
+        </w:rPr>
+        <w:t>wordfreq is a Python library for looking up the frequencies of words in many languages, based on many sources of data.</w:t>
       </w:r>
     </w:p>
     <w:p>
@@ -849,29 +823,7 @@
           <w:szCs w:val="24"/>
           <w:lang w:eastAsia="zh-CN"/>
         </w:rPr>
-        <w:t>Spell</w:t>
-      </w:r>
-      <w:r>
-        <w:rPr>
-          <w:rFonts w:ascii="Times New Roman" w:hAnsi="Times New Roman" w:cs="Times New Roman"/>
-          <w:b/>
-          <w:bCs/>
-          <w:sz w:val="24"/>
-          <w:szCs w:val="24"/>
-          <w:lang w:eastAsia="zh-CN"/>
-        </w:rPr>
-        <w:t xml:space="preserve"> </w:t>
-      </w:r>
-      <w:r>
-        <w:rPr>
-          <w:rFonts w:ascii="Times New Roman" w:hAnsi="Times New Roman" w:cs="Times New Roman"/>
-          <w:b/>
-          <w:bCs/>
-          <w:sz w:val="24"/>
-          <w:szCs w:val="24"/>
-          <w:lang w:eastAsia="zh-CN"/>
-        </w:rPr>
-        <w:t>Checker</w:t>
+        <w:t>Spell Checker</w:t>
       </w:r>
     </w:p>
     <w:p>
@@ -885,45 +837,14 @@
           <w:lang w:eastAsia="zh-CN"/>
         </w:rPr>
       </w:pPr>
-      <w:proofErr w:type="spellStart"/>
-      <w:r>
-        <w:rPr>
-          <w:rFonts w:ascii="Times New Roman" w:hAnsi="Times New Roman" w:cs="Times New Roman"/>
-          <w:sz w:val="24"/>
-          <w:szCs w:val="24"/>
-          <w:lang w:eastAsia="zh-CN"/>
-        </w:rPr>
-        <w:t>SymSpell</w:t>
-      </w:r>
-      <w:proofErr w:type="spellEnd"/>
-      <w:r>
-        <w:rPr>
-          <w:rFonts w:ascii="Times New Roman" w:hAnsi="Times New Roman" w:cs="Times New Roman"/>
-          <w:sz w:val="24"/>
-          <w:szCs w:val="24"/>
-          <w:lang w:eastAsia="zh-CN"/>
-        </w:rPr>
-        <w:t xml:space="preserve"> (via </w:t>
-      </w:r>
-      <w:proofErr w:type="spellStart"/>
-      <w:r>
-        <w:rPr>
-          <w:rFonts w:ascii="Times New Roman" w:hAnsi="Times New Roman" w:cs="Times New Roman"/>
-          <w:sz w:val="24"/>
-          <w:szCs w:val="24"/>
-          <w:lang w:eastAsia="zh-CN"/>
-        </w:rPr>
-        <w:t>symspellpy</w:t>
-      </w:r>
-      <w:proofErr w:type="spellEnd"/>
-      <w:r>
-        <w:rPr>
-          <w:rFonts w:ascii="Times New Roman" w:hAnsi="Times New Roman" w:cs="Times New Roman"/>
-          <w:sz w:val="24"/>
-          <w:szCs w:val="24"/>
-          <w:lang w:eastAsia="zh-CN"/>
-        </w:rPr>
-        <w:t>)</w:t>
+      <w:r>
+        <w:rPr>
+          <w:rFonts w:ascii="Times New Roman" w:hAnsi="Times New Roman" w:cs="Times New Roman"/>
+          <w:sz w:val="24"/>
+          <w:szCs w:val="24"/>
+          <w:lang w:eastAsia="zh-CN"/>
+        </w:rPr>
+        <w:t>SymSpell (via symspellpy)</w:t>
       </w:r>
       <w:r>
         <w:rPr>
@@ -946,7 +867,6 @@
           <w:lang w:eastAsia="zh-CN"/>
         </w:rPr>
       </w:pPr>
-      <w:proofErr w:type="spellStart"/>
       <w:r>
         <w:rPr>
           <w:rFonts w:ascii="Times New Roman" w:hAnsi="Times New Roman" w:cs="Times New Roman"/>
@@ -963,17 +883,7 @@
           <w:szCs w:val="24"/>
           <w:lang w:eastAsia="zh-CN"/>
         </w:rPr>
-        <w:t>y</w:t>
-      </w:r>
-      <w:proofErr w:type="spellEnd"/>
-      <w:r>
-        <w:rPr>
-          <w:rFonts w:ascii="Times New Roman" w:hAnsi="Times New Roman" w:cs="Times New Roman"/>
-          <w:sz w:val="24"/>
-          <w:szCs w:val="24"/>
-          <w:lang w:eastAsia="zh-CN"/>
-        </w:rPr>
-        <w:t xml:space="preserve">: </w:t>
+        <w:t xml:space="preserve">y: </w:t>
       </w:r>
       <w:hyperlink r:id="rId13" w:history="1">
         <w:r>
@@ -1008,45 +918,14 @@
           <w:lang w:eastAsia="zh-CN"/>
         </w:rPr>
       </w:pPr>
-      <w:proofErr w:type="spellStart"/>
-      <w:r>
-        <w:rPr>
-          <w:rFonts w:ascii="Times New Roman" w:hAnsi="Times New Roman" w:cs="Times New Roman"/>
-          <w:sz w:val="24"/>
-          <w:szCs w:val="24"/>
-          <w:lang w:eastAsia="zh-CN"/>
-        </w:rPr>
-        <w:t>Spylls</w:t>
-      </w:r>
-      <w:proofErr w:type="spellEnd"/>
-      <w:r>
-        <w:rPr>
-          <w:rFonts w:ascii="Times New Roman" w:hAnsi="Times New Roman" w:cs="Times New Roman"/>
-          <w:sz w:val="24"/>
-          <w:szCs w:val="24"/>
-          <w:lang w:eastAsia="zh-CN"/>
-        </w:rPr>
-        <w:t xml:space="preserve"> (Python </w:t>
-      </w:r>
-      <w:proofErr w:type="spellStart"/>
-      <w:r>
-        <w:rPr>
-          <w:rFonts w:ascii="Times New Roman" w:hAnsi="Times New Roman" w:cs="Times New Roman"/>
-          <w:sz w:val="24"/>
-          <w:szCs w:val="24"/>
-          <w:lang w:eastAsia="zh-CN"/>
-        </w:rPr>
-        <w:t>Hunspell</w:t>
-      </w:r>
-      <w:proofErr w:type="spellEnd"/>
-      <w:r>
-        <w:rPr>
-          <w:rFonts w:ascii="Times New Roman" w:hAnsi="Times New Roman" w:cs="Times New Roman"/>
-          <w:sz w:val="24"/>
-          <w:szCs w:val="24"/>
-          <w:lang w:eastAsia="zh-CN"/>
-        </w:rPr>
-        <w:t xml:space="preserve"> port)</w:t>
+      <w:r>
+        <w:rPr>
+          <w:rFonts w:ascii="Times New Roman" w:hAnsi="Times New Roman" w:cs="Times New Roman"/>
+          <w:sz w:val="24"/>
+          <w:szCs w:val="24"/>
+          <w:lang w:eastAsia="zh-CN"/>
+        </w:rPr>
+        <w:t>Spylls (Python Hunspell port)</w:t>
       </w:r>
       <w:r>
         <w:rPr>
@@ -1084,13 +963,12 @@
         <w:spacing w:after="0" w:line="240" w:lineRule="auto"/>
         <w:jc w:val="both"/>
         <w:rPr>
-          <w:rFonts w:ascii="Times New Roman" w:hAnsi="Times New Roman" w:cs="Times New Roman" w:hint="eastAsia"/>
-          <w:sz w:val="24"/>
-          <w:szCs w:val="24"/>
-          <w:lang w:eastAsia="zh-CN"/>
-        </w:rPr>
-      </w:pPr>
-      <w:proofErr w:type="spellStart"/>
+          <w:rFonts w:ascii="Times New Roman" w:hAnsi="Times New Roman" w:cs="Times New Roman"/>
+          <w:sz w:val="24"/>
+          <w:szCs w:val="24"/>
+          <w:lang w:eastAsia="zh-CN"/>
+        </w:rPr>
+      </w:pPr>
       <w:r>
         <w:rPr>
           <w:rFonts w:ascii="Times New Roman" w:hAnsi="Times New Roman" w:cs="Times New Roman"/>
@@ -1100,7 +978,6 @@
         </w:rPr>
         <w:t>NeuSpell</w:t>
       </w:r>
-      <w:proofErr w:type="spellEnd"/>
       <w:proofErr w:type="gramStart"/>
       <w:r>
         <w:rPr>
@@ -1149,6 +1026,7 @@
           <w:szCs w:val="24"/>
           <w:lang w:eastAsia="zh-CN"/>
         </w:rPr>
+        <w:lastRenderedPageBreak/>
         <w:t>评价指标优于传统方法：在标准</w:t>
       </w:r>
       <w:r>
@@ -1373,7 +1251,7 @@
         <w:spacing w:after="0" w:line="240" w:lineRule="auto"/>
         <w:jc w:val="both"/>
         <w:rPr>
-          <w:rFonts w:ascii="Times New Roman" w:hAnsi="Times New Roman" w:cs="Times New Roman" w:hint="eastAsia"/>
+          <w:rFonts w:ascii="Times New Roman" w:hAnsi="Times New Roman" w:cs="Times New Roman"/>
           <w:sz w:val="24"/>
           <w:szCs w:val="24"/>
           <w:lang w:eastAsia="zh-CN"/>
@@ -1398,16 +1276,7 @@
           <w:szCs w:val="24"/>
           <w:lang w:eastAsia="zh-CN"/>
         </w:rPr>
-        <w:t>S</w:t>
-      </w:r>
-      <w:r>
-        <w:rPr>
-          <w:rFonts w:ascii="Times New Roman" w:hAnsi="Times New Roman" w:cs="Times New Roman"/>
-          <w:sz w:val="24"/>
-          <w:szCs w:val="24"/>
-          <w:lang w:eastAsia="zh-CN"/>
-        </w:rPr>
-        <w:t>age</w:t>
+        <w:t>Sage</w:t>
       </w:r>
       <w:r>
         <w:rPr>
@@ -1796,7 +1665,7 @@
         <w:spacing w:after="0" w:line="240" w:lineRule="auto"/>
         <w:jc w:val="both"/>
         <w:rPr>
-          <w:rFonts w:ascii="Times New Roman" w:hAnsi="Times New Roman" w:cs="Times New Roman" w:hint="eastAsia"/>
+          <w:rFonts w:ascii="Times New Roman" w:hAnsi="Times New Roman" w:cs="Times New Roman"/>
           <w:sz w:val="24"/>
           <w:szCs w:val="24"/>
           <w:lang w:eastAsia="zh-CN"/>
@@ -1847,7 +1716,7 @@
         <w:spacing w:after="0" w:line="240" w:lineRule="auto"/>
         <w:jc w:val="both"/>
         <w:rPr>
-          <w:rFonts w:ascii="Times New Roman" w:hAnsi="Times New Roman" w:cs="Times New Roman" w:hint="eastAsia"/>
+          <w:rFonts w:ascii="Times New Roman" w:hAnsi="Times New Roman" w:cs="Times New Roman"/>
           <w:sz w:val="24"/>
           <w:szCs w:val="24"/>
           <w:lang w:eastAsia="zh-CN"/>
@@ -2777,27 +2646,7 @@
           <w:szCs w:val="24"/>
           <w:lang w:eastAsia="zh-CN"/>
         </w:rPr>
-        <w:t xml:space="preserve"> and genome language models (</w:t>
-      </w:r>
-      <w:proofErr w:type="spellStart"/>
-      <w:r>
-        <w:rPr>
-          <w:rFonts w:ascii="Times New Roman" w:hAnsi="Times New Roman" w:cs="Times New Roman"/>
-          <w:sz w:val="24"/>
-          <w:szCs w:val="24"/>
-          <w:lang w:eastAsia="zh-CN"/>
-        </w:rPr>
-        <w:t>gLMs</w:t>
-      </w:r>
-      <w:proofErr w:type="spellEnd"/>
-      <w:r>
-        <w:rPr>
-          <w:rFonts w:ascii="Times New Roman" w:hAnsi="Times New Roman" w:cs="Times New Roman"/>
-          <w:sz w:val="24"/>
-          <w:szCs w:val="24"/>
-          <w:lang w:eastAsia="zh-CN"/>
-        </w:rPr>
-        <w:t>)</w:t>
+        <w:t xml:space="preserve"> and genome language models (gLMs)</w:t>
       </w:r>
       <w:r>
         <w:rPr>
@@ -3290,27 +3139,7 @@
           <w:szCs w:val="24"/>
           <w:lang w:eastAsia="zh-CN"/>
         </w:rPr>
-        <w:t xml:space="preserve">Together, these approaches define the contemporary subword tokenization landscape, in which differences between methods are increasingly driven by engineering considerations, scaling </w:t>
-      </w:r>
-      <w:proofErr w:type="spellStart"/>
-      <w:r>
-        <w:rPr>
-          <w:rFonts w:ascii="Times New Roman" w:hAnsi="Times New Roman" w:cs="Times New Roman"/>
-          <w:sz w:val="24"/>
-          <w:szCs w:val="24"/>
-          <w:lang w:eastAsia="zh-CN"/>
-        </w:rPr>
-        <w:t>behaviour</w:t>
-      </w:r>
-      <w:proofErr w:type="spellEnd"/>
-      <w:r>
-        <w:rPr>
-          <w:rFonts w:ascii="Times New Roman" w:hAnsi="Times New Roman" w:cs="Times New Roman"/>
-          <w:sz w:val="24"/>
-          <w:szCs w:val="24"/>
-          <w:lang w:eastAsia="zh-CN"/>
-        </w:rPr>
-        <w:t xml:space="preserve"> and inference efficiency rather than by explicit linguistic assumptions. Recent advances in reasoning-centric and long-context LLMs have further highlighted the interaction between tokenization, effective context length and computational cost, suggesting that tokenization is not merely a preprocessing step but a factor that can materially influence model capabilities. Looking forward, emerging work on adaptive tokenization</w:t>
+        <w:t>Together, these approaches define the contemporary subword tokenization landscape, in which differences between methods are increasingly driven by engineering considerations, scaling behaviour and inference efficiency rather than by explicit linguistic assumptions. Recent advances in reasoning-centric and long-context LLMs have further highlighted the interaction between tokenization, effective context length and computational cost, suggesting that tokenization is not merely a preprocessing step but a factor that can materially influence model capabilities. Looking forward, emerging work on adaptive tokenization</w:t>
       </w:r>
       <w:r>
         <w:rPr>
@@ -3604,7 +3433,6 @@
           <w:i w:val="0"/>
           <w:iCs w:val="0"/>
         </w:rPr>
-        <w:lastRenderedPageBreak/>
         <w:t xml:space="preserve">Tokenizer </w:t>
       </w:r>
       <w:r>
@@ -4154,23 +3982,13 @@
                 <w:szCs w:val="22"/>
               </w:rPr>
             </w:pPr>
-            <w:proofErr w:type="spellStart"/>
             <w:r>
               <w:rPr>
                 <w:rFonts w:ascii="Times New Roman" w:hAnsi="Times New Roman" w:cs="Times New Roman"/>
                 <w:sz w:val="22"/>
                 <w:szCs w:val="22"/>
               </w:rPr>
-              <w:t>bert</w:t>
-            </w:r>
-            <w:proofErr w:type="spellEnd"/>
-            <w:r>
-              <w:rPr>
-                <w:rFonts w:ascii="Times New Roman" w:hAnsi="Times New Roman" w:cs="Times New Roman"/>
-                <w:sz w:val="22"/>
-                <w:szCs w:val="22"/>
-              </w:rPr>
-              <w:t>-base-uncased</w:t>
+              <w:t>bert-base-uncased</w:t>
             </w:r>
           </w:p>
         </w:tc>
@@ -4722,15 +4540,7 @@
         <w:t>results/raw_results.csv</w:t>
       </w:r>
       <w:r>
-        <w:t xml:space="preserve"> (513 parallel pairs, </w:t>
-      </w:r>
-      <w:proofErr w:type="spellStart"/>
-      <w:r>
-        <w:t>AdvBench</w:t>
-      </w:r>
-      <w:proofErr w:type="spellEnd"/>
-      <w:r>
-        <w:t xml:space="preserve"> + synthetic whitespace)</w:t>
+        <w:t xml:space="preserve"> (513 parallel pairs, AdvBench + synthetic whitespace)</w:t>
       </w:r>
     </w:p>
     <w:p>
@@ -4788,7 +4598,7 @@
         <w:spacing w:after="0" w:line="240" w:lineRule="auto"/>
         <w:jc w:val="both"/>
         <w:rPr>
-          <w:rFonts w:ascii="Times New Roman" w:hAnsi="Times New Roman" w:cs="Times New Roman" w:hint="eastAsia"/>
+          <w:rFonts w:ascii="Times New Roman" w:hAnsi="Times New Roman" w:cs="Times New Roman"/>
           <w:sz w:val="24"/>
           <w:szCs w:val="24"/>
           <w:lang w:eastAsia="zh-CN"/>
@@ -4817,6 +4627,7 @@
           <w:rStyle w:val="20"/>
           <w:b/>
         </w:rPr>
+        <w:lastRenderedPageBreak/>
         <w:t>Data and code availability</w:t>
       </w:r>
     </w:p>
@@ -4845,7 +4656,6 @@
           <w:szCs w:val="24"/>
           <w:lang w:eastAsia="zh-CN"/>
         </w:rPr>
-        <w:lastRenderedPageBreak/>
         <w:t xml:space="preserve">All of the code associated with this study is publicly available online at </w:t>
       </w:r>
       <w:hyperlink r:id="rId18" w:history="1">
@@ -4870,7 +4680,6 @@
         </w:rPr>
         <w:t xml:space="preserve"> and has been archived at a </w:t>
       </w:r>
-      <w:proofErr w:type="spellStart"/>
       <w:r>
         <w:rPr>
           <w:rFonts w:ascii="Times New Roman" w:eastAsia="Times New Roman" w:hAnsi="Times New Roman" w:cs="Times New Roman"/>
@@ -4878,17 +4687,7 @@
           <w:szCs w:val="24"/>
           <w:lang w:eastAsia="zh-CN"/>
         </w:rPr>
-        <w:t>Figshare</w:t>
-      </w:r>
-      <w:proofErr w:type="spellEnd"/>
-      <w:r>
-        <w:rPr>
-          <w:rFonts w:ascii="Times New Roman" w:eastAsia="Times New Roman" w:hAnsi="Times New Roman" w:cs="Times New Roman"/>
-          <w:sz w:val="24"/>
-          <w:szCs w:val="24"/>
-          <w:lang w:eastAsia="zh-CN"/>
-        </w:rPr>
-        <w:t xml:space="preserve"> repository</w:t>
+        <w:t>Figshare repository</w:t>
       </w:r>
       <w:r>
         <w:rPr>
@@ -6256,6 +6055,7 @@
           <w:noProof/>
           <w:sz w:val="22"/>
         </w:rPr>
+        <w:lastRenderedPageBreak/>
         <w:t>19.</w:t>
       </w:r>
       <w:r>
@@ -6341,7 +6141,6 @@
           <w:noProof/>
           <w:sz w:val="22"/>
         </w:rPr>
-        <w:lastRenderedPageBreak/>
         <w:t>20.</w:t>
       </w:r>
       <w:r>
@@ -10135,6 +9934,7 @@
   <w:style w:type="character" w:default="1" w:styleId="a0">
     <w:name w:val="Default Paragraph Font"/>
     <w:uiPriority w:val="1"/>
+    <w:semiHidden/>
     <w:unhideWhenUsed/>
   </w:style>
   <w:style w:type="table" w:default="1" w:styleId="a1">
@@ -11052,10 +10852,6 @@
 </file>
 
 <file path=customXml/item1.xml><?xml version="1.0" encoding="utf-8"?>
-<b:Sources xmlns:b="http://schemas.openxmlformats.org/officeDocument/2006/bibliography" xmlns="http://schemas.openxmlformats.org/officeDocument/2006/bibliography" SelectedStyle="\APASixthEditionOfficeOnline.xsl" StyleName="APA" Version="6"/>
-</file>
-
-<file path=customXml/item2.xml><?xml version="1.0" encoding="utf-8"?>
 <p:properties xmlns:p="http://schemas.microsoft.com/office/2006/metadata/properties" xmlns:xsi="http://www.w3.org/2001/XMLSchema-instance" xmlns:pc="http://schemas.microsoft.com/office/infopath/2007/PartnerControls">
   <documentManagement>
     <Final xmlns="a94ce9e3-0664-4ef9-9e58-7a2d2c55ddc0">true</Final>
@@ -11067,16 +10863,11 @@
 </p:properties>
 </file>
 
-<file path=customXml/item3.xml><?xml version="1.0" encoding="utf-8"?>
-<?mso-contentType ?>
-<FormTemplates xmlns="http://schemas.microsoft.com/sharepoint/v3/contenttype/forms">
-  <Display>DocumentLibraryForm</Display>
-  <Edit>DocumentLibraryForm</Edit>
-  <New>DocumentLibraryForm</New>
-</FormTemplates>
+<file path=customXml/item2.xml><?xml version="1.0" encoding="utf-8"?>
+<b:Sources xmlns:b="http://schemas.openxmlformats.org/officeDocument/2006/bibliography" xmlns="http://schemas.openxmlformats.org/officeDocument/2006/bibliography" SelectedStyle="\APASixthEditionOfficeOnline.xsl" StyleName="APA" Version="6"/>
 </file>
 
-<file path=customXml/item4.xml><?xml version="1.0" encoding="utf-8"?>
+<file path=customXml/item3.xml><?xml version="1.0" encoding="utf-8"?>
 <ct:contentTypeSchema xmlns:ct="http://schemas.microsoft.com/office/2006/metadata/contentType" xmlns:ma="http://schemas.microsoft.com/office/2006/metadata/properties/metaAttributes" ct:_="" ma:_="" ma:contentTypeName="Document" ma:contentTypeID="0x010100378C6F3C3428F24E99F673FF52CE3C7D" ma:contentTypeVersion="19" ma:contentTypeDescription="Create a new document." ma:contentTypeScope="" ma:versionID="9ac7c3a386c43adbf141686e044e54ee">
   <xsd:schema xmlns:xsd="http://www.w3.org/2001/XMLSchema" xmlns:xs="http://www.w3.org/2001/XMLSchema" xmlns:p="http://schemas.microsoft.com/office/2006/metadata/properties" xmlns:ns2="a94ce9e3-0664-4ef9-9e58-7a2d2c55ddc0" xmlns:ns3="b93e3ace-2043-42c5-b8b5-194bb8541ba6" targetNamespace="http://schemas.microsoft.com/office/2006/metadata/properties" ma:root="true" ma:fieldsID="fc2c5d829648dea047854d444bedb908" ns2:_="" ns3:_="">
     <xsd:import namespace="a94ce9e3-0664-4ef9-9e58-7a2d2c55ddc0"/>
@@ -11331,15 +11122,16 @@
 </ct:contentTypeSchema>
 </file>
 
-<file path=customXml/itemProps1.xml><?xml version="1.0" encoding="utf-8"?>
-<ds:datastoreItem xmlns:ds="http://schemas.openxmlformats.org/officeDocument/2006/customXml" ds:itemID="{AFBBE69A-1D35-448F-B943-B3C264094A30}">
-  <ds:schemaRefs>
-    <ds:schemaRef ds:uri="http://schemas.openxmlformats.org/officeDocument/2006/bibliography"/>
-  </ds:schemaRefs>
-</ds:datastoreItem>
+<file path=customXml/item4.xml><?xml version="1.0" encoding="utf-8"?>
+<?mso-contentType ?>
+<FormTemplates xmlns="http://schemas.microsoft.com/sharepoint/v3/contenttype/forms">
+  <Display>DocumentLibraryForm</Display>
+  <Edit>DocumentLibraryForm</Edit>
+  <New>DocumentLibraryForm</New>
+</FormTemplates>
 </file>
 
-<file path=customXml/itemProps2.xml><?xml version="1.0" encoding="utf-8"?>
+<file path=customXml/itemProps1.xml><?xml version="1.0" encoding="utf-8"?>
 <ds:datastoreItem xmlns:ds="http://schemas.openxmlformats.org/officeDocument/2006/customXml" ds:itemID="{A35A310E-93E6-4455-87AA-F74371A5900B}">
   <ds:schemaRefs>
     <ds:schemaRef ds:uri="http://schemas.microsoft.com/office/2006/metadata/properties"/>
@@ -11350,15 +11142,15 @@
 </ds:datastoreItem>
 </file>
 
-<file path=customXml/itemProps3.xml><?xml version="1.0" encoding="utf-8"?>
-<ds:datastoreItem xmlns:ds="http://schemas.openxmlformats.org/officeDocument/2006/customXml" ds:itemID="{DEDD67BD-516B-487D-A1A1-F01618CF491D}">
+<file path=customXml/itemProps2.xml><?xml version="1.0" encoding="utf-8"?>
+<ds:datastoreItem xmlns:ds="http://schemas.openxmlformats.org/officeDocument/2006/customXml" ds:itemID="{AFBBE69A-1D35-448F-B943-B3C264094A30}">
   <ds:schemaRefs>
-    <ds:schemaRef ds:uri="http://schemas.microsoft.com/sharepoint/v3/contenttype/forms"/>
+    <ds:schemaRef ds:uri="http://schemas.openxmlformats.org/officeDocument/2006/bibliography"/>
   </ds:schemaRefs>
 </ds:datastoreItem>
 </file>
 
-<file path=customXml/itemProps4.xml><?xml version="1.0" encoding="utf-8"?>
+<file path=customXml/itemProps3.xml><?xml version="1.0" encoding="utf-8"?>
 <ds:datastoreItem xmlns:ds="http://schemas.openxmlformats.org/officeDocument/2006/customXml" ds:itemID="{09D555B3-9FA8-4304-9D16-445B867B30BA}">
   <ds:schemaRefs>
     <ds:schemaRef ds:uri="http://schemas.microsoft.com/office/2006/metadata/contentType"/>
@@ -11375,4 +11167,12 @@
     <ds:schemaRef ds:uri="http://schemas.microsoft.com/internal/obd"/>
   </ds:schemaRefs>
 </ds:datastoreItem>
+</file>
+
+<file path=customXml/itemProps4.xml><?xml version="1.0" encoding="utf-8"?>
+<ds:datastoreItem xmlns:ds="http://schemas.openxmlformats.org/officeDocument/2006/customXml" ds:itemID="{DEDD67BD-516B-487D-A1A1-F01618CF491D}">
+  <ds:schemaRefs>
+    <ds:schemaRef ds:uri="http://schemas.microsoft.com/sharepoint/v3/contenttype/forms"/>
+  </ds:schemaRefs>
+</ds:datastoreItem>
 </file>
</xml_diff>

<commit_message>
feat: migrate storage to support Supabase/PostgreSQL
</commit_message>
<xml_diff>
--- a/20260120-SpellAtlas-V1.0.docx
+++ b/20260120-SpellAtlas-V1.0.docx
@@ -978,7 +978,6 @@
         </w:rPr>
         <w:t>NeuSpell</w:t>
       </w:r>
-      <w:proofErr w:type="gramStart"/>
       <w:r>
         <w:rPr>
           <w:rFonts w:ascii="Times New Roman" w:hAnsi="Times New Roman" w:cs="Times New Roman"/>
@@ -995,17 +994,7 @@
           <w:szCs w:val="24"/>
           <w:lang w:eastAsia="zh-CN"/>
         </w:rPr>
-        <w:t>上下文</w:t>
-      </w:r>
-      <w:proofErr w:type="gramEnd"/>
-      <w:r>
-        <w:rPr>
-          <w:rFonts w:ascii="Times New Roman" w:hAnsi="Times New Roman" w:cs="Times New Roman" w:hint="eastAsia"/>
-          <w:sz w:val="24"/>
-          <w:szCs w:val="24"/>
-          <w:lang w:eastAsia="zh-CN"/>
-        </w:rPr>
-        <w:t>纠错能力：比仅基于词频和编辑距离更能捕获语义错误。</w:t>
+        <w:t>上下文纠错能力：比仅基于词频和编辑距离更能捕获语义错误。</w:t>
       </w:r>
     </w:p>
     <w:p>
@@ -1147,17 +1136,7 @@
           <w:szCs w:val="24"/>
           <w:lang w:eastAsia="zh-CN"/>
         </w:rPr>
-        <w:t>微调版本（</w:t>
-      </w:r>
-      <w:proofErr w:type="gramStart"/>
-      <w:r>
-        <w:rPr>
-          <w:rFonts w:ascii="Times New Roman" w:hAnsi="Times New Roman" w:cs="Times New Roman"/>
-          <w:sz w:val="24"/>
-          <w:szCs w:val="24"/>
-          <w:lang w:eastAsia="zh-CN"/>
-        </w:rPr>
-        <w:t>例如</w:t>
+        <w:t>微调版本（例如</w:t>
       </w:r>
       <w:r>
         <w:rPr>
@@ -1177,19 +1156,7 @@
           <w:szCs w:val="24"/>
           <w:lang w:eastAsia="zh-CN"/>
         </w:rPr>
-        <w:t xml:space="preserve">T5 </w:t>
-      </w:r>
-      <w:proofErr w:type="gramEnd"/>
-      <w:r>
-        <w:rPr>
-          <w:rFonts w:ascii="Times New Roman" w:hAnsi="Times New Roman" w:cs="Times New Roman"/>
-          <w:b/>
-          <w:bCs/>
-          <w:sz w:val="24"/>
-          <w:szCs w:val="24"/>
-          <w:lang w:eastAsia="zh-CN"/>
-        </w:rPr>
-        <w:t>efficient-mini</w:t>
+        <w:t>T5 efficient-mini</w:t>
       </w:r>
       <w:r>
         <w:rPr>
@@ -2910,36 +2877,16 @@
           <w:szCs w:val="24"/>
           <w:lang w:eastAsia="zh-CN"/>
         </w:rPr>
-        <w:t xml:space="preserve"> (</w:t>
-      </w:r>
-      <w:proofErr w:type="gramStart"/>
-      <w:r>
-        <w:rPr>
-          <w:rFonts w:ascii="Times New Roman" w:hAnsi="Times New Roman" w:cs="Times New Roman"/>
-          <w:sz w:val="24"/>
-          <w:szCs w:val="24"/>
-          <w:lang w:eastAsia="zh-CN"/>
-        </w:rPr>
-        <w:t>BBPE)</w:t>
-      </w:r>
-      <w:r>
-        <w:rPr>
-          <w:rFonts w:ascii="Times New Roman" w:hAnsi="Times New Roman" w:cs="Times New Roman"/>
-          <w:sz w:val="24"/>
-          <w:szCs w:val="24"/>
-          <w:lang w:eastAsia="zh-CN"/>
-        </w:rPr>
-        <w:t>—</w:t>
-      </w:r>
-      <w:proofErr w:type="gramEnd"/>
-      <w:r>
-        <w:rPr>
-          <w:rFonts w:ascii="Times New Roman" w:hAnsi="Times New Roman" w:cs="Times New Roman"/>
-          <w:sz w:val="24"/>
-          <w:szCs w:val="24"/>
-          <w:lang w:eastAsia="zh-CN"/>
-        </w:rPr>
-        <w:t>has reflected the demands of web-scale, multimodal and code-rich training data, offering robustness to multilingual text and previously unseen symbols. This design choice has been adopted by many recent large-scale generative and reasoning-oriented LLMs, including models that emphasize long-context processing and multi-step inference</w:t>
+        <w:t xml:space="preserve"> (BBPE)</w:t>
+      </w:r>
+      <w:r>
+        <w:rPr>
+          <w:rFonts w:ascii="Times New Roman" w:hAnsi="Times New Roman" w:cs="Times New Roman"/>
+          <w:sz w:val="24"/>
+          <w:szCs w:val="24"/>
+          <w:lang w:eastAsia="zh-CN"/>
+        </w:rPr>
+        <w:t>—has reflected the demands of web-scale, multimodal and code-rich training data, offering robustness to multilingual text and previously unseen symbols. This design choice has been adopted by many recent large-scale generative and reasoning-oriented LLMs, including models that emphasize long-context processing and multi-step inference</w:t>
       </w:r>
       <w:r>
         <w:rPr>
@@ -6329,10 +6276,9 @@
         <w:spacing w:after="0"/>
         <w:jc w:val="both"/>
         <w:rPr>
-          <w:rFonts w:ascii="Times New Roman" w:eastAsia="宋体" w:hAnsi="Times New Roman" w:cs="Times New Roman"/>
+          <w:rFonts w:ascii="Times New Roman" w:hAnsi="Times New Roman" w:cs="Times New Roman"/>
           <w:sz w:val="22"/>
           <w:szCs w:val="22"/>
-          <w:lang w:eastAsia="zh-CN"/>
         </w:rPr>
       </w:pPr>
       <w:r>
@@ -6342,6 +6288,107 @@
           <w:szCs w:val="22"/>
         </w:rPr>
         <w:fldChar w:fldCharType="end"/>
+      </w:r>
+    </w:p>
+    <w:p>
+      <w:pPr>
+        <w:rPr>
+          <w:lang w:eastAsia="zh-CN"/>
+        </w:rPr>
+      </w:pPr>
+    </w:p>
+    <w:p>
+      <w:pPr>
+        <w:rPr>
+          <w:lang w:eastAsia="zh-CN"/>
+        </w:rPr>
+      </w:pPr>
+    </w:p>
+    <w:p>
+      <w:pPr>
+        <w:rPr>
+          <w:lang w:eastAsia="zh-CN"/>
+        </w:rPr>
+      </w:pPr>
+      <w:r>
+        <w:rPr>
+          <w:lang w:eastAsia="zh-CN"/>
+        </w:rPr>
+        <w:t>spellatlas-backend</w:t>
+      </w:r>
+    </w:p>
+    <w:p>
+      <w:pPr>
+        <w:rPr>
+          <w:lang w:eastAsia="zh-CN"/>
+        </w:rPr>
+      </w:pPr>
+      <w:r>
+        <w:rPr>
+          <w:lang w:eastAsia="zh-CN"/>
+        </w:rPr>
+        <w:t>Service ID:srv-d5o5nsd6ubrc73fa4bfg</w:t>
+      </w:r>
+    </w:p>
+    <w:p>
+      <w:pPr>
+        <w:rPr>
+          <w:lang w:eastAsia="zh-CN"/>
+        </w:rPr>
+      </w:pPr>
+      <w:hyperlink r:id="rId20" w:tgtFrame="_blank" w:history="1">
+        <w:r>
+          <w:rPr>
+            <w:rStyle w:val="a9"/>
+            <w:lang w:eastAsia="zh-CN"/>
+          </w:rPr>
+          <w:br/>
+        </w:r>
+      </w:hyperlink>
+      <w:hyperlink r:id="rId21" w:tgtFrame="_blank" w:history="1">
+        <w:r>
+          <w:rPr>
+            <w:rStyle w:val="a9"/>
+            <w:lang w:eastAsia="zh-CN"/>
+          </w:rPr>
+          <w:t>Computational-social-science / spellatlasmain</w:t>
+        </w:r>
+      </w:hyperlink>
+    </w:p>
+    <w:p>
+      <w:pPr>
+        <w:rPr>
+          <w:lang w:eastAsia="zh-CN"/>
+        </w:rPr>
+      </w:pPr>
+      <w:hyperlink r:id="rId22" w:tgtFrame="_blank" w:history="1">
+        <w:r>
+          <w:rPr>
+            <w:rStyle w:val="a9"/>
+            <w:lang w:eastAsia="zh-CN"/>
+          </w:rPr>
+          <w:t>https://spellatlas-backend.onrender.com</w:t>
+        </w:r>
+      </w:hyperlink>
+    </w:p>
+    <w:p>
+      <w:pPr>
+        <w:rPr>
+          <w:lang w:eastAsia="zh-CN"/>
+        </w:rPr>
+      </w:pPr>
+    </w:p>
+    <w:p>
+      <w:pPr>
+        <w:rPr>
+          <w:lang w:eastAsia="zh-CN"/>
+        </w:rPr>
+      </w:pPr>
+      <w:r>
+        <w:rPr>
+          <w:lang w:eastAsia="zh-CN"/>
+        </w:rPr>
+        <w:t>SpellAtlas@Hzw0327</w:t>
       </w:r>
     </w:p>
     <w:sectPr>
@@ -9934,7 +9981,6 @@
   <w:style w:type="character" w:default="1" w:styleId="a0">
     <w:name w:val="Default Paragraph Font"/>
     <w:uiPriority w:val="1"/>
-    <w:semiHidden/>
     <w:unhideWhenUsed/>
   </w:style>
   <w:style w:type="table" w:default="1" w:styleId="a1">

</xml_diff>

<commit_message>
feat: setup github pages deployment
</commit_message>
<xml_diff>
--- a/20260120-SpellAtlas-V1.0.docx
+++ b/20260120-SpellAtlas-V1.0.docx
@@ -12,6 +12,7 @@
           <w:szCs w:val="32"/>
         </w:rPr>
       </w:pPr>
+      <w:proofErr w:type="spellStart"/>
       <w:r>
         <w:rPr>
           <w:b/>
@@ -19,8 +20,9 @@
           <w:sz w:val="32"/>
           <w:szCs w:val="32"/>
         </w:rPr>
-        <w:t xml:space="preserve">SpellAtlas: </w:t>
-      </w:r>
+        <w:t>SpellAtlas</w:t>
+      </w:r>
+      <w:proofErr w:type="spellEnd"/>
       <w:r>
         <w:rPr>
           <w:b/>
@@ -28,6 +30,15 @@
           <w:sz w:val="32"/>
           <w:szCs w:val="32"/>
         </w:rPr>
+        <w:t xml:space="preserve">: </w:t>
+      </w:r>
+      <w:r>
+        <w:rPr>
+          <w:b/>
+          <w:bCs/>
+          <w:sz w:val="32"/>
+          <w:szCs w:val="32"/>
+        </w:rPr>
         <w:t>Uncharted fingerprints of human misspelling behavior</w:t>
       </w:r>
     </w:p>
@@ -233,7 +244,27 @@
           <w:szCs w:val="24"/>
           <w:lang w:eastAsia="zh-CN"/>
         </w:rPr>
-        <w:t>Open English Wordnet is a lexical network of the English language grouping words into synsets and linking them according to relationships such as hypernymy, antonymy and meronymy. It is intended to be used in natural language processing applications and provides deep lexical information about the English language as a graph.</w:t>
+        <w:t xml:space="preserve">Open English Wordnet is a lexical network of the English language grouping words into </w:t>
+      </w:r>
+      <w:proofErr w:type="spellStart"/>
+      <w:r>
+        <w:rPr>
+          <w:rFonts w:ascii="Times New Roman" w:hAnsi="Times New Roman" w:cs="Times New Roman"/>
+          <w:sz w:val="24"/>
+          <w:szCs w:val="24"/>
+          <w:lang w:eastAsia="zh-CN"/>
+        </w:rPr>
+        <w:t>synsets</w:t>
+      </w:r>
+      <w:proofErr w:type="spellEnd"/>
+      <w:r>
+        <w:rPr>
+          <w:rFonts w:ascii="Times New Roman" w:hAnsi="Times New Roman" w:cs="Times New Roman"/>
+          <w:sz w:val="24"/>
+          <w:szCs w:val="24"/>
+          <w:lang w:eastAsia="zh-CN"/>
+        </w:rPr>
+        <w:t xml:space="preserve"> and linking them according to relationships such as hypernymy, antonymy and meronymy. It is intended to be used in natural language processing applications and provides deep lexical information about the English language as a graph.</w:t>
       </w:r>
     </w:p>
     <w:p>
@@ -412,6 +443,7 @@
                 <w:lang w:eastAsia="zh-CN"/>
               </w:rPr>
             </w:pPr>
+            <w:proofErr w:type="spellStart"/>
             <w:r>
               <w:rPr>
                 <w:rFonts w:ascii="Times New Roman" w:hAnsi="Times New Roman" w:cs="Times New Roman"/>
@@ -423,6 +455,7 @@
               </w:rPr>
               <w:t>Synsets</w:t>
             </w:r>
+            <w:proofErr w:type="spellEnd"/>
           </w:p>
         </w:tc>
         <w:tc>
@@ -699,6 +732,7 @@
           <w:lang w:eastAsia="zh-CN"/>
         </w:rPr>
       </w:pPr>
+      <w:proofErr w:type="spellStart"/>
       <w:r>
         <w:rPr>
           <w:rFonts w:ascii="Times New Roman" w:hAnsi="Times New Roman" w:cs="Times New Roman"/>
@@ -710,6 +744,7 @@
         </w:rPr>
         <w:t>wordfreq</w:t>
       </w:r>
+      <w:proofErr w:type="spellEnd"/>
     </w:p>
     <w:p>
       <w:pPr>
@@ -722,14 +757,25 @@
           <w:lang w:eastAsia="zh-CN"/>
         </w:rPr>
       </w:pPr>
-      <w:r>
-        <w:rPr>
-          <w:rFonts w:ascii="Times New Roman" w:hAnsi="Times New Roman" w:cs="Times New Roman"/>
-          <w:sz w:val="24"/>
-          <w:szCs w:val="24"/>
-          <w:lang w:eastAsia="zh-CN"/>
-        </w:rPr>
-        <w:t>wordfreq is a Python library for looking up the frequencies of words in many languages, based on many sources of data.</w:t>
+      <w:proofErr w:type="spellStart"/>
+      <w:r>
+        <w:rPr>
+          <w:rFonts w:ascii="Times New Roman" w:hAnsi="Times New Roman" w:cs="Times New Roman"/>
+          <w:sz w:val="24"/>
+          <w:szCs w:val="24"/>
+          <w:lang w:eastAsia="zh-CN"/>
+        </w:rPr>
+        <w:t>wordfreq</w:t>
+      </w:r>
+      <w:proofErr w:type="spellEnd"/>
+      <w:r>
+        <w:rPr>
+          <w:rFonts w:ascii="Times New Roman" w:hAnsi="Times New Roman" w:cs="Times New Roman"/>
+          <w:sz w:val="24"/>
+          <w:szCs w:val="24"/>
+          <w:lang w:eastAsia="zh-CN"/>
+        </w:rPr>
+        <w:t xml:space="preserve"> is a Python library for looking up the frequencies of words in many languages, based on many sources of data.</w:t>
       </w:r>
     </w:p>
     <w:p>
@@ -837,14 +883,45 @@
           <w:lang w:eastAsia="zh-CN"/>
         </w:rPr>
       </w:pPr>
-      <w:r>
-        <w:rPr>
-          <w:rFonts w:ascii="Times New Roman" w:hAnsi="Times New Roman" w:cs="Times New Roman"/>
-          <w:sz w:val="24"/>
-          <w:szCs w:val="24"/>
-          <w:lang w:eastAsia="zh-CN"/>
-        </w:rPr>
-        <w:t>SymSpell (via symspellpy)</w:t>
+      <w:proofErr w:type="spellStart"/>
+      <w:r>
+        <w:rPr>
+          <w:rFonts w:ascii="Times New Roman" w:hAnsi="Times New Roman" w:cs="Times New Roman"/>
+          <w:sz w:val="24"/>
+          <w:szCs w:val="24"/>
+          <w:lang w:eastAsia="zh-CN"/>
+        </w:rPr>
+        <w:t>SymSpell</w:t>
+      </w:r>
+      <w:proofErr w:type="spellEnd"/>
+      <w:r>
+        <w:rPr>
+          <w:rFonts w:ascii="Times New Roman" w:hAnsi="Times New Roman" w:cs="Times New Roman"/>
+          <w:sz w:val="24"/>
+          <w:szCs w:val="24"/>
+          <w:lang w:eastAsia="zh-CN"/>
+        </w:rPr>
+        <w:t xml:space="preserve"> (via </w:t>
+      </w:r>
+      <w:proofErr w:type="spellStart"/>
+      <w:r>
+        <w:rPr>
+          <w:rFonts w:ascii="Times New Roman" w:hAnsi="Times New Roman" w:cs="Times New Roman"/>
+          <w:sz w:val="24"/>
+          <w:szCs w:val="24"/>
+          <w:lang w:eastAsia="zh-CN"/>
+        </w:rPr>
+        <w:t>symspellpy</w:t>
+      </w:r>
+      <w:proofErr w:type="spellEnd"/>
+      <w:r>
+        <w:rPr>
+          <w:rFonts w:ascii="Times New Roman" w:hAnsi="Times New Roman" w:cs="Times New Roman"/>
+          <w:sz w:val="24"/>
+          <w:szCs w:val="24"/>
+          <w:lang w:eastAsia="zh-CN"/>
+        </w:rPr>
+        <w:t>)</w:t>
       </w:r>
       <w:r>
         <w:rPr>
@@ -867,6 +944,7 @@
           <w:lang w:eastAsia="zh-CN"/>
         </w:rPr>
       </w:pPr>
+      <w:proofErr w:type="spellStart"/>
       <w:r>
         <w:rPr>
           <w:rFonts w:ascii="Times New Roman" w:hAnsi="Times New Roman" w:cs="Times New Roman"/>
@@ -883,7 +961,17 @@
           <w:szCs w:val="24"/>
           <w:lang w:eastAsia="zh-CN"/>
         </w:rPr>
-        <w:t xml:space="preserve">y: </w:t>
+        <w:t>y</w:t>
+      </w:r>
+      <w:proofErr w:type="spellEnd"/>
+      <w:r>
+        <w:rPr>
+          <w:rFonts w:ascii="Times New Roman" w:hAnsi="Times New Roman" w:cs="Times New Roman"/>
+          <w:sz w:val="24"/>
+          <w:szCs w:val="24"/>
+          <w:lang w:eastAsia="zh-CN"/>
+        </w:rPr>
+        <w:t xml:space="preserve">: </w:t>
       </w:r>
       <w:hyperlink r:id="rId13" w:history="1">
         <w:r>
@@ -918,14 +1006,45 @@
           <w:lang w:eastAsia="zh-CN"/>
         </w:rPr>
       </w:pPr>
-      <w:r>
-        <w:rPr>
-          <w:rFonts w:ascii="Times New Roman" w:hAnsi="Times New Roman" w:cs="Times New Roman"/>
-          <w:sz w:val="24"/>
-          <w:szCs w:val="24"/>
-          <w:lang w:eastAsia="zh-CN"/>
-        </w:rPr>
-        <w:t>Spylls (Python Hunspell port)</w:t>
+      <w:proofErr w:type="spellStart"/>
+      <w:r>
+        <w:rPr>
+          <w:rFonts w:ascii="Times New Roman" w:hAnsi="Times New Roman" w:cs="Times New Roman"/>
+          <w:sz w:val="24"/>
+          <w:szCs w:val="24"/>
+          <w:lang w:eastAsia="zh-CN"/>
+        </w:rPr>
+        <w:t>Spylls</w:t>
+      </w:r>
+      <w:proofErr w:type="spellEnd"/>
+      <w:r>
+        <w:rPr>
+          <w:rFonts w:ascii="Times New Roman" w:hAnsi="Times New Roman" w:cs="Times New Roman"/>
+          <w:sz w:val="24"/>
+          <w:szCs w:val="24"/>
+          <w:lang w:eastAsia="zh-CN"/>
+        </w:rPr>
+        <w:t xml:space="preserve"> (Python </w:t>
+      </w:r>
+      <w:proofErr w:type="spellStart"/>
+      <w:r>
+        <w:rPr>
+          <w:rFonts w:ascii="Times New Roman" w:hAnsi="Times New Roman" w:cs="Times New Roman"/>
+          <w:sz w:val="24"/>
+          <w:szCs w:val="24"/>
+          <w:lang w:eastAsia="zh-CN"/>
+        </w:rPr>
+        <w:t>Hunspell</w:t>
+      </w:r>
+      <w:proofErr w:type="spellEnd"/>
+      <w:r>
+        <w:rPr>
+          <w:rFonts w:ascii="Times New Roman" w:hAnsi="Times New Roman" w:cs="Times New Roman"/>
+          <w:sz w:val="24"/>
+          <w:szCs w:val="24"/>
+          <w:lang w:eastAsia="zh-CN"/>
+        </w:rPr>
+        <w:t xml:space="preserve"> port)</w:t>
       </w:r>
       <w:r>
         <w:rPr>
@@ -969,6 +1088,7 @@
           <w:lang w:eastAsia="zh-CN"/>
         </w:rPr>
       </w:pPr>
+      <w:proofErr w:type="spellStart"/>
       <w:r>
         <w:rPr>
           <w:rFonts w:ascii="Times New Roman" w:hAnsi="Times New Roman" w:cs="Times New Roman"/>
@@ -978,6 +1098,8 @@
         </w:rPr>
         <w:t>NeuSpell</w:t>
       </w:r>
+      <w:proofErr w:type="spellEnd"/>
+      <w:proofErr w:type="gramStart"/>
       <w:r>
         <w:rPr>
           <w:rFonts w:ascii="Times New Roman" w:hAnsi="Times New Roman" w:cs="Times New Roman"/>
@@ -994,7 +1116,17 @@
           <w:szCs w:val="24"/>
           <w:lang w:eastAsia="zh-CN"/>
         </w:rPr>
-        <w:t>上下文纠错能力：比仅基于词频和编辑距离更能捕获语义错误。</w:t>
+        <w:t>上下文</w:t>
+      </w:r>
+      <w:proofErr w:type="gramEnd"/>
+      <w:r>
+        <w:rPr>
+          <w:rFonts w:ascii="Times New Roman" w:hAnsi="Times New Roman" w:cs="Times New Roman" w:hint="eastAsia"/>
+          <w:sz w:val="24"/>
+          <w:szCs w:val="24"/>
+          <w:lang w:eastAsia="zh-CN"/>
+        </w:rPr>
+        <w:t>纠错能力：比仅基于词频和编辑距离更能捕获语义错误。</w:t>
       </w:r>
     </w:p>
     <w:p>
@@ -1136,7 +1268,17 @@
           <w:szCs w:val="24"/>
           <w:lang w:eastAsia="zh-CN"/>
         </w:rPr>
-        <w:t>微调版本（例如</w:t>
+        <w:t>微调版本（</w:t>
+      </w:r>
+      <w:proofErr w:type="gramStart"/>
+      <w:r>
+        <w:rPr>
+          <w:rFonts w:ascii="Times New Roman" w:hAnsi="Times New Roman" w:cs="Times New Roman"/>
+          <w:sz w:val="24"/>
+          <w:szCs w:val="24"/>
+          <w:lang w:eastAsia="zh-CN"/>
+        </w:rPr>
+        <w:t>例如</w:t>
       </w:r>
       <w:r>
         <w:rPr>
@@ -1156,7 +1298,19 @@
           <w:szCs w:val="24"/>
           <w:lang w:eastAsia="zh-CN"/>
         </w:rPr>
-        <w:t>T5 efficient-mini</w:t>
+        <w:t xml:space="preserve">T5 </w:t>
+      </w:r>
+      <w:proofErr w:type="gramEnd"/>
+      <w:r>
+        <w:rPr>
+          <w:rFonts w:ascii="Times New Roman" w:hAnsi="Times New Roman" w:cs="Times New Roman"/>
+          <w:b/>
+          <w:bCs/>
+          <w:sz w:val="24"/>
+          <w:szCs w:val="24"/>
+          <w:lang w:eastAsia="zh-CN"/>
+        </w:rPr>
+        <w:t>efficient-mini</w:t>
       </w:r>
       <w:r>
         <w:rPr>
@@ -2613,7 +2767,27 @@
           <w:szCs w:val="24"/>
           <w:lang w:eastAsia="zh-CN"/>
         </w:rPr>
-        <w:t xml:space="preserve"> and genome language models (gLMs)</w:t>
+        <w:t xml:space="preserve"> and genome language models (</w:t>
+      </w:r>
+      <w:proofErr w:type="spellStart"/>
+      <w:r>
+        <w:rPr>
+          <w:rFonts w:ascii="Times New Roman" w:hAnsi="Times New Roman" w:cs="Times New Roman"/>
+          <w:sz w:val="24"/>
+          <w:szCs w:val="24"/>
+          <w:lang w:eastAsia="zh-CN"/>
+        </w:rPr>
+        <w:t>gLMs</w:t>
+      </w:r>
+      <w:proofErr w:type="spellEnd"/>
+      <w:r>
+        <w:rPr>
+          <w:rFonts w:ascii="Times New Roman" w:hAnsi="Times New Roman" w:cs="Times New Roman"/>
+          <w:sz w:val="24"/>
+          <w:szCs w:val="24"/>
+          <w:lang w:eastAsia="zh-CN"/>
+        </w:rPr>
+        <w:t>)</w:t>
       </w:r>
       <w:r>
         <w:rPr>
@@ -2877,16 +3051,36 @@
           <w:szCs w:val="24"/>
           <w:lang w:eastAsia="zh-CN"/>
         </w:rPr>
-        <w:t xml:space="preserve"> (BBPE)</w:t>
-      </w:r>
-      <w:r>
-        <w:rPr>
-          <w:rFonts w:ascii="Times New Roman" w:hAnsi="Times New Roman" w:cs="Times New Roman"/>
-          <w:sz w:val="24"/>
-          <w:szCs w:val="24"/>
-          <w:lang w:eastAsia="zh-CN"/>
-        </w:rPr>
-        <w:t>—has reflected the demands of web-scale, multimodal and code-rich training data, offering robustness to multilingual text and previously unseen symbols. This design choice has been adopted by many recent large-scale generative and reasoning-oriented LLMs, including models that emphasize long-context processing and multi-step inference</w:t>
+        <w:t xml:space="preserve"> (</w:t>
+      </w:r>
+      <w:proofErr w:type="gramStart"/>
+      <w:r>
+        <w:rPr>
+          <w:rFonts w:ascii="Times New Roman" w:hAnsi="Times New Roman" w:cs="Times New Roman"/>
+          <w:sz w:val="24"/>
+          <w:szCs w:val="24"/>
+          <w:lang w:eastAsia="zh-CN"/>
+        </w:rPr>
+        <w:t>BBPE)</w:t>
+      </w:r>
+      <w:r>
+        <w:rPr>
+          <w:rFonts w:ascii="Times New Roman" w:hAnsi="Times New Roman" w:cs="Times New Roman"/>
+          <w:sz w:val="24"/>
+          <w:szCs w:val="24"/>
+          <w:lang w:eastAsia="zh-CN"/>
+        </w:rPr>
+        <w:t>—</w:t>
+      </w:r>
+      <w:proofErr w:type="gramEnd"/>
+      <w:r>
+        <w:rPr>
+          <w:rFonts w:ascii="Times New Roman" w:hAnsi="Times New Roman" w:cs="Times New Roman"/>
+          <w:sz w:val="24"/>
+          <w:szCs w:val="24"/>
+          <w:lang w:eastAsia="zh-CN"/>
+        </w:rPr>
+        <w:t>has reflected the demands of web-scale, multimodal and code-rich training data, offering robustness to multilingual text and previously unseen symbols. This design choice has been adopted by many recent large-scale generative and reasoning-oriented LLMs, including models that emphasize long-context processing and multi-step inference</w:t>
       </w:r>
       <w:r>
         <w:rPr>
@@ -3086,7 +3280,27 @@
           <w:szCs w:val="24"/>
           <w:lang w:eastAsia="zh-CN"/>
         </w:rPr>
-        <w:t>Together, these approaches define the contemporary subword tokenization landscape, in which differences between methods are increasingly driven by engineering considerations, scaling behaviour and inference efficiency rather than by explicit linguistic assumptions. Recent advances in reasoning-centric and long-context LLMs have further highlighted the interaction between tokenization, effective context length and computational cost, suggesting that tokenization is not merely a preprocessing step but a factor that can materially influence model capabilities. Looking forward, emerging work on adaptive tokenization</w:t>
+        <w:t xml:space="preserve">Together, these approaches define the contemporary subword tokenization landscape, in which differences between methods are increasingly driven by engineering considerations, scaling </w:t>
+      </w:r>
+      <w:proofErr w:type="spellStart"/>
+      <w:r>
+        <w:rPr>
+          <w:rFonts w:ascii="Times New Roman" w:hAnsi="Times New Roman" w:cs="Times New Roman"/>
+          <w:sz w:val="24"/>
+          <w:szCs w:val="24"/>
+          <w:lang w:eastAsia="zh-CN"/>
+        </w:rPr>
+        <w:t>behaviour</w:t>
+      </w:r>
+      <w:proofErr w:type="spellEnd"/>
+      <w:r>
+        <w:rPr>
+          <w:rFonts w:ascii="Times New Roman" w:hAnsi="Times New Roman" w:cs="Times New Roman"/>
+          <w:sz w:val="24"/>
+          <w:szCs w:val="24"/>
+          <w:lang w:eastAsia="zh-CN"/>
+        </w:rPr>
+        <w:t xml:space="preserve"> and inference efficiency rather than by explicit linguistic assumptions. Recent advances in reasoning-centric and long-context LLMs have further highlighted the interaction between tokenization, effective context length and computational cost, suggesting that tokenization is not merely a preprocessing step but a factor that can materially influence model capabilities. Looking forward, emerging work on adaptive tokenization</w:t>
       </w:r>
       <w:r>
         <w:rPr>
@@ -3929,13 +4143,23 @@
                 <w:szCs w:val="22"/>
               </w:rPr>
             </w:pPr>
+            <w:proofErr w:type="spellStart"/>
             <w:r>
               <w:rPr>
                 <w:rFonts w:ascii="Times New Roman" w:hAnsi="Times New Roman" w:cs="Times New Roman"/>
                 <w:sz w:val="22"/>
                 <w:szCs w:val="22"/>
               </w:rPr>
-              <w:t>bert-base-uncased</w:t>
+              <w:t>bert</w:t>
+            </w:r>
+            <w:proofErr w:type="spellEnd"/>
+            <w:r>
+              <w:rPr>
+                <w:rFonts w:ascii="Times New Roman" w:hAnsi="Times New Roman" w:cs="Times New Roman"/>
+                <w:sz w:val="22"/>
+                <w:szCs w:val="22"/>
+              </w:rPr>
+              <w:t>-base-uncased</w:t>
             </w:r>
           </w:p>
         </w:tc>
@@ -4487,7 +4711,15 @@
         <w:t>results/raw_results.csv</w:t>
       </w:r>
       <w:r>
-        <w:t xml:space="preserve"> (513 parallel pairs, AdvBench + synthetic whitespace)</w:t>
+        <w:t xml:space="preserve"> (513 parallel pairs, </w:t>
+      </w:r>
+      <w:proofErr w:type="spellStart"/>
+      <w:r>
+        <w:t>AdvBench</w:t>
+      </w:r>
+      <w:proofErr w:type="spellEnd"/>
+      <w:r>
+        <w:t xml:space="preserve"> + synthetic whitespace)</w:t>
       </w:r>
     </w:p>
     <w:p>
@@ -4627,6 +4859,7 @@
         </w:rPr>
         <w:t xml:space="preserve"> and has been archived at a </w:t>
       </w:r>
+      <w:proofErr w:type="spellStart"/>
       <w:r>
         <w:rPr>
           <w:rFonts w:ascii="Times New Roman" w:eastAsia="Times New Roman" w:hAnsi="Times New Roman" w:cs="Times New Roman"/>
@@ -4634,7 +4867,17 @@
           <w:szCs w:val="24"/>
           <w:lang w:eastAsia="zh-CN"/>
         </w:rPr>
-        <w:t>Figshare repository</w:t>
+        <w:t>Figshare</w:t>
+      </w:r>
+      <w:proofErr w:type="spellEnd"/>
+      <w:r>
+        <w:rPr>
+          <w:rFonts w:ascii="Times New Roman" w:eastAsia="Times New Roman" w:hAnsi="Times New Roman" w:cs="Times New Roman"/>
+          <w:sz w:val="24"/>
+          <w:szCs w:val="24"/>
+          <w:lang w:eastAsia="zh-CN"/>
+        </w:rPr>
+        <w:t xml:space="preserve"> repository</w:t>
       </w:r>
       <w:r>
         <w:rPr>
@@ -6310,11 +6553,19 @@
           <w:lang w:eastAsia="zh-CN"/>
         </w:rPr>
       </w:pPr>
-      <w:r>
-        <w:rPr>
-          <w:lang w:eastAsia="zh-CN"/>
-        </w:rPr>
-        <w:t>spellatlas-backend</w:t>
+      <w:proofErr w:type="spellStart"/>
+      <w:r>
+        <w:rPr>
+          <w:lang w:eastAsia="zh-CN"/>
+        </w:rPr>
+        <w:t>spellatlas</w:t>
+      </w:r>
+      <w:proofErr w:type="spellEnd"/>
+      <w:r>
+        <w:rPr>
+          <w:lang w:eastAsia="zh-CN"/>
+        </w:rPr>
+        <w:t>-backend</w:t>
       </w:r>
     </w:p>
     <w:p>
@@ -6390,6 +6641,486 @@
         </w:rPr>
         <w:t>SpellAtlas@Hzw0327</w:t>
       </w:r>
+    </w:p>
+    <w:p>
+      <w:pPr>
+        <w:rPr>
+          <w:lang w:eastAsia="zh-CN"/>
+        </w:rPr>
+      </w:pPr>
+      <w:r>
+        <w:rPr>
+          <w:lang w:eastAsia="zh-CN"/>
+        </w:rPr>
+        <w:t>postgresql://postgres:</w:t>
+      </w:r>
+      <w:r>
+        <w:rPr>
+          <w:lang w:eastAsia="zh-CN"/>
+        </w:rPr>
+        <w:t>SpellAtlas@Hzw0327</w:t>
+      </w:r>
+      <w:r>
+        <w:rPr>
+          <w:lang w:eastAsia="zh-CN"/>
+        </w:rPr>
+        <w:t>@db.bwyzgjpazqpscmvcbusc.supabase.co:5432/postgres</w:t>
+      </w:r>
+    </w:p>
+    <w:p>
+      <w:pPr>
+        <w:rPr>
+          <w:rFonts w:hint="eastAsia"/>
+          <w:lang w:eastAsia="zh-CN"/>
+        </w:rPr>
+      </w:pPr>
+    </w:p>
+    <w:p>
+      <w:pPr>
+        <w:rPr>
+          <w:lang w:eastAsia="zh-CN"/>
+        </w:rPr>
+      </w:pPr>
+      <w:proofErr w:type="spellStart"/>
+      <w:r>
+        <w:rPr>
+          <w:lang w:eastAsia="zh-CN"/>
+        </w:rPr>
+        <w:t>Backblaze</w:t>
+      </w:r>
+      <w:proofErr w:type="spellEnd"/>
+      <w:r>
+        <w:rPr>
+          <w:lang w:eastAsia="zh-CN"/>
+        </w:rPr>
+        <w:t xml:space="preserve"> B2</w:t>
+      </w:r>
+      <w:r>
+        <w:rPr>
+          <w:rFonts w:hint="eastAsia"/>
+          <w:lang w:eastAsia="zh-CN"/>
+        </w:rPr>
+        <w:t>：</w:t>
+      </w:r>
+    </w:p>
+    <w:p>
+      <w:pPr>
+        <w:rPr>
+          <w:lang w:eastAsia="zh-CN"/>
+        </w:rPr>
+      </w:pPr>
+      <w:r>
+        <w:rPr>
+          <w:lang w:eastAsia="zh-CN"/>
+        </w:rPr>
+        <w:t>Endpoint:</w:t>
+      </w:r>
+      <w:r>
+        <w:rPr>
+          <w:rFonts w:hint="eastAsia"/>
+          <w:lang w:eastAsia="zh-CN"/>
+        </w:rPr>
+        <w:t xml:space="preserve"> </w:t>
+      </w:r>
+      <w:r>
+        <w:rPr>
+          <w:lang w:eastAsia="zh-CN"/>
+        </w:rPr>
+        <w:t>s3.ca-east-006.backblazeb2.com</w:t>
+      </w:r>
+    </w:p>
+    <w:p>
+      <w:pPr>
+        <w:rPr>
+          <w:lang w:eastAsia="zh-CN"/>
+        </w:rPr>
+      </w:pPr>
+      <w:proofErr w:type="spellStart"/>
+      <w:r>
+        <w:rPr>
+          <w:lang w:eastAsia="zh-CN"/>
+        </w:rPr>
+        <w:t>keyID</w:t>
+      </w:r>
+      <w:proofErr w:type="spellEnd"/>
+      <w:r>
+        <w:rPr>
+          <w:lang w:eastAsia="zh-CN"/>
+        </w:rPr>
+        <w:t>:</w:t>
+      </w:r>
+      <w:r>
+        <w:rPr>
+          <w:rFonts w:hint="eastAsia"/>
+          <w:lang w:eastAsia="zh-CN"/>
+        </w:rPr>
+        <w:t xml:space="preserve"> </w:t>
+      </w:r>
+      <w:r>
+        <w:rPr>
+          <w:lang w:eastAsia="zh-CN"/>
+        </w:rPr>
+        <w:t>4b0ce169e6f3</w:t>
+      </w:r>
+    </w:p>
+    <w:p>
+      <w:pPr>
+        <w:rPr>
+          <w:lang w:eastAsia="zh-CN"/>
+        </w:rPr>
+      </w:pPr>
+      <w:proofErr w:type="spellStart"/>
+      <w:r>
+        <w:rPr>
+          <w:lang w:eastAsia="zh-CN"/>
+        </w:rPr>
+        <w:t>keyName</w:t>
+      </w:r>
+      <w:proofErr w:type="spellEnd"/>
+      <w:r>
+        <w:rPr>
+          <w:lang w:eastAsia="zh-CN"/>
+        </w:rPr>
+        <w:t>:</w:t>
+      </w:r>
+      <w:r>
+        <w:rPr>
+          <w:rFonts w:hint="eastAsia"/>
+          <w:lang w:eastAsia="zh-CN"/>
+        </w:rPr>
+        <w:t xml:space="preserve"> </w:t>
+      </w:r>
+      <w:r>
+        <w:rPr>
+          <w:lang w:eastAsia="zh-CN"/>
+        </w:rPr>
+        <w:t>Master Application Key</w:t>
+      </w:r>
+    </w:p>
+    <w:p>
+      <w:pPr>
+        <w:rPr>
+          <w:lang w:eastAsia="zh-CN"/>
+        </w:rPr>
+      </w:pPr>
+      <w:proofErr w:type="spellStart"/>
+      <w:r>
+        <w:rPr>
+          <w:lang w:eastAsia="zh-CN"/>
+        </w:rPr>
+        <w:t>applicationKey</w:t>
+      </w:r>
+      <w:proofErr w:type="spellEnd"/>
+      <w:r>
+        <w:rPr>
+          <w:lang w:eastAsia="zh-CN"/>
+        </w:rPr>
+        <w:t>:</w:t>
+      </w:r>
+      <w:r>
+        <w:rPr>
+          <w:rFonts w:hint="eastAsia"/>
+          <w:lang w:eastAsia="zh-CN"/>
+        </w:rPr>
+        <w:t xml:space="preserve"> </w:t>
+      </w:r>
+      <w:r>
+        <w:rPr>
+          <w:lang w:eastAsia="zh-CN"/>
+        </w:rPr>
+        <w:t>0067cf70a3991046b65ae7fdc90de76d984cc37a3e</w:t>
+      </w:r>
+    </w:p>
+    <w:p>
+      <w:pPr>
+        <w:rPr>
+          <w:lang w:eastAsia="zh-CN"/>
+        </w:rPr>
+      </w:pPr>
+      <w:r>
+        <w:rPr>
+          <w:lang w:eastAsia="zh-CN"/>
+        </w:rPr>
+        <w:t>Your Application Keys</w:t>
+      </w:r>
+    </w:p>
+    <w:p>
+      <w:pPr>
+        <w:rPr>
+          <w:lang w:eastAsia="zh-CN"/>
+        </w:rPr>
+      </w:pPr>
+      <w:r>
+        <w:rPr>
+          <w:lang w:eastAsia="zh-CN"/>
+        </w:rPr>
+        <w:t>keyID:0064b0ce169e6f30000000001</w:t>
+      </w:r>
+    </w:p>
+    <w:p>
+      <w:pPr>
+        <w:rPr>
+          <w:lang w:eastAsia="zh-CN"/>
+        </w:rPr>
+      </w:pPr>
+      <w:proofErr w:type="spellStart"/>
+      <w:r>
+        <w:rPr>
+          <w:lang w:eastAsia="zh-CN"/>
+        </w:rPr>
+        <w:t>keyName</w:t>
+      </w:r>
+      <w:proofErr w:type="spellEnd"/>
+      <w:r>
+        <w:rPr>
+          <w:lang w:eastAsia="zh-CN"/>
+        </w:rPr>
+        <w:t>:</w:t>
+      </w:r>
+      <w:r>
+        <w:rPr>
+          <w:rFonts w:hint="eastAsia"/>
+          <w:lang w:eastAsia="zh-CN"/>
+        </w:rPr>
+        <w:t xml:space="preserve"> </w:t>
+      </w:r>
+      <w:r>
+        <w:rPr>
+          <w:lang w:eastAsia="zh-CN"/>
+        </w:rPr>
+        <w:t>4b0ce169e6f3</w:t>
+      </w:r>
+    </w:p>
+    <w:p>
+      <w:pPr>
+        <w:rPr>
+          <w:lang w:eastAsia="zh-CN"/>
+        </w:rPr>
+      </w:pPr>
+    </w:p>
+    <w:p>
+      <w:pPr>
+        <w:rPr>
+          <w:lang w:eastAsia="zh-CN"/>
+        </w:rPr>
+      </w:pPr>
+      <w:proofErr w:type="spellStart"/>
+      <w:r>
+        <w:rPr>
+          <w:lang w:eastAsia="zh-CN"/>
+        </w:rPr>
+        <w:t>flyctl</w:t>
+      </w:r>
+      <w:proofErr w:type="spellEnd"/>
+      <w:r>
+        <w:rPr>
+          <w:lang w:eastAsia="zh-CN"/>
+        </w:rPr>
+        <w:t xml:space="preserve"> secrets set</w:t>
+      </w:r>
+    </w:p>
+    <w:p>
+      <w:pPr>
+        <w:rPr>
+          <w:lang w:eastAsia="zh-CN"/>
+        </w:rPr>
+      </w:pPr>
+      <w:r>
+        <w:rPr>
+          <w:lang w:eastAsia="zh-CN"/>
+        </w:rPr>
+        <w:t xml:space="preserve">    DATABASE_URL="</w:t>
+      </w:r>
+      <w:r>
+        <w:rPr>
+          <w:lang w:eastAsia="zh-CN"/>
+        </w:rPr>
+        <w:t xml:space="preserve"> </w:t>
+      </w:r>
+      <w:r>
+        <w:rPr>
+          <w:lang w:eastAsia="zh-CN"/>
+        </w:rPr>
+        <w:t>postgresql://postgres:</w:t>
+      </w:r>
+      <w:r>
+        <w:rPr>
+          <w:lang w:eastAsia="zh-CN"/>
+        </w:rPr>
+        <w:t>SpellAtlas@Hzw0327</w:t>
+      </w:r>
+      <w:r>
+        <w:rPr>
+          <w:lang w:eastAsia="zh-CN"/>
+        </w:rPr>
+        <w:t>@db.bwyzgjpazqpscmvcbusc.supabase.co:5432/postgres</w:t>
+      </w:r>
+      <w:r>
+        <w:rPr>
+          <w:lang w:eastAsia="zh-CN"/>
+        </w:rPr>
+        <w:t>"</w:t>
+      </w:r>
+    </w:p>
+    <w:p>
+      <w:pPr>
+        <w:rPr>
+          <w:lang w:eastAsia="zh-CN"/>
+        </w:rPr>
+      </w:pPr>
+      <w:r>
+        <w:rPr>
+          <w:lang w:eastAsia="zh-CN"/>
+        </w:rPr>
+        <w:t xml:space="preserve">    AWS_ACCESS_KEY_ID="</w:t>
+      </w:r>
+      <w:r>
+        <w:rPr>
+          <w:lang w:eastAsia="zh-CN"/>
+        </w:rPr>
+        <w:t>4b0ce169e6f3</w:t>
+      </w:r>
+      <w:r>
+        <w:rPr>
+          <w:lang w:eastAsia="zh-CN"/>
+        </w:rPr>
+        <w:t>"</w:t>
+      </w:r>
+    </w:p>
+    <w:p>
+      <w:pPr>
+        <w:rPr>
+          <w:lang w:eastAsia="zh-CN"/>
+        </w:rPr>
+      </w:pPr>
+      <w:r>
+        <w:rPr>
+          <w:lang w:eastAsia="zh-CN"/>
+        </w:rPr>
+        <w:t xml:space="preserve">    AWS_SECRET_ACCESS_KEY="</w:t>
+      </w:r>
+      <w:r>
+        <w:rPr>
+          <w:lang w:eastAsia="zh-CN"/>
+        </w:rPr>
+        <w:t>0067cf70a3991046b65ae7fdc90de76d984cc37a3e</w:t>
+      </w:r>
+      <w:r>
+        <w:rPr>
+          <w:lang w:eastAsia="zh-CN"/>
+        </w:rPr>
+        <w:t>"</w:t>
+      </w:r>
+    </w:p>
+    <w:p>
+      <w:pPr>
+        <w:rPr>
+          <w:lang w:eastAsia="zh-CN"/>
+        </w:rPr>
+      </w:pPr>
+      <w:r>
+        <w:rPr>
+          <w:lang w:eastAsia="zh-CN"/>
+        </w:rPr>
+        <w:t xml:space="preserve">    S3_ENDPOINT_URL="https://</w:t>
+      </w:r>
+      <w:r>
+        <w:rPr>
+          <w:lang w:eastAsia="zh-CN"/>
+        </w:rPr>
+        <w:t>s3.ca-east-006.backblazeb2.com</w:t>
+      </w:r>
+      <w:r>
+        <w:rPr>
+          <w:lang w:eastAsia="zh-CN"/>
+        </w:rPr>
+        <w:t>"</w:t>
+      </w:r>
+    </w:p>
+    <w:p>
+      <w:pPr>
+        <w:ind w:firstLine="210"/>
+        <w:rPr>
+          <w:lang w:eastAsia="zh-CN"/>
+        </w:rPr>
+      </w:pPr>
+      <w:r>
+        <w:rPr>
+          <w:lang w:eastAsia="zh-CN"/>
+        </w:rPr>
+        <w:t>S3_BUCKET_NAME="</w:t>
+      </w:r>
+      <w:proofErr w:type="spellStart"/>
+      <w:r>
+        <w:rPr>
+          <w:lang w:eastAsia="zh-CN"/>
+        </w:rPr>
+        <w:t>spellatlas</w:t>
+      </w:r>
+      <w:proofErr w:type="spellEnd"/>
+      <w:r>
+        <w:rPr>
+          <w:lang w:eastAsia="zh-CN"/>
+        </w:rPr>
+        <w:t>-data-prod"</w:t>
+      </w:r>
+    </w:p>
+    <w:p>
+      <w:pPr>
+        <w:ind w:firstLine="210"/>
+        <w:rPr>
+          <w:lang w:eastAsia="zh-CN"/>
+        </w:rPr>
+      </w:pPr>
+    </w:p>
+    <w:p>
+      <w:pPr>
+        <w:ind w:firstLine="210"/>
+        <w:rPr>
+          <w:lang w:eastAsia="zh-CN"/>
+        </w:rPr>
+      </w:pPr>
+      <w:r>
+        <w:rPr>
+          <w:lang w:eastAsia="zh-CN"/>
+        </w:rPr>
+        <w:br/>
+        <w:t>registry.fly.io/spellatlas-backend-production:deployment-01KFFSY42B47VPK7BSGA8NF4F1</w:t>
+      </w:r>
+    </w:p>
+    <w:p>
+      <w:pPr>
+        <w:ind w:firstLine="210"/>
+        <w:rPr>
+          <w:lang w:eastAsia="zh-CN"/>
+        </w:rPr>
+      </w:pPr>
+    </w:p>
+    <w:p>
+      <w:pPr>
+        <w:ind w:firstLine="210"/>
+        <w:rPr>
+          <w:lang w:eastAsia="zh-CN"/>
+        </w:rPr>
+      </w:pPr>
+      <w:hyperlink r:id="rId23" w:history="1">
+        <w:r>
+          <w:rPr>
+            <w:rStyle w:val="a9"/>
+            <w:lang w:eastAsia="zh-CN"/>
+          </w:rPr>
+          <w:t>https://spellatlas-lotwh7hne-computational-social-sciences-projects.vercel.app/</w:t>
+        </w:r>
+      </w:hyperlink>
+    </w:p>
+    <w:p>
+      <w:pPr>
+        <w:ind w:firstLine="210"/>
+        <w:rPr>
+          <w:rFonts w:hint="eastAsia"/>
+          <w:lang w:eastAsia="zh-CN"/>
+        </w:rPr>
+      </w:pPr>
     </w:p>
     <w:sectPr>
       <w:type w:val="continuous"/>
@@ -10898,6 +11629,10 @@
 </file>
 
 <file path=customXml/item1.xml><?xml version="1.0" encoding="utf-8"?>
+<b:Sources xmlns:b="http://schemas.openxmlformats.org/officeDocument/2006/bibliography" xmlns="http://schemas.openxmlformats.org/officeDocument/2006/bibliography" SelectedStyle="\APASixthEditionOfficeOnline.xsl" StyleName="APA" Version="6"/>
+</file>
+
+<file path=customXml/item2.xml><?xml version="1.0" encoding="utf-8"?>
 <p:properties xmlns:p="http://schemas.microsoft.com/office/2006/metadata/properties" xmlns:xsi="http://www.w3.org/2001/XMLSchema-instance" xmlns:pc="http://schemas.microsoft.com/office/infopath/2007/PartnerControls">
   <documentManagement>
     <Final xmlns="a94ce9e3-0664-4ef9-9e58-7a2d2c55ddc0">true</Final>
@@ -10909,11 +11644,16 @@
 </p:properties>
 </file>
 
-<file path=customXml/item2.xml><?xml version="1.0" encoding="utf-8"?>
-<b:Sources xmlns:b="http://schemas.openxmlformats.org/officeDocument/2006/bibliography" xmlns="http://schemas.openxmlformats.org/officeDocument/2006/bibliography" SelectedStyle="\APASixthEditionOfficeOnline.xsl" StyleName="APA" Version="6"/>
+<file path=customXml/item3.xml><?xml version="1.0" encoding="utf-8"?>
+<?mso-contentType ?>
+<FormTemplates xmlns="http://schemas.microsoft.com/sharepoint/v3/contenttype/forms">
+  <Display>DocumentLibraryForm</Display>
+  <Edit>DocumentLibraryForm</Edit>
+  <New>DocumentLibraryForm</New>
+</FormTemplates>
 </file>
 
-<file path=customXml/item3.xml><?xml version="1.0" encoding="utf-8"?>
+<file path=customXml/item4.xml><?xml version="1.0" encoding="utf-8"?>
 <ct:contentTypeSchema xmlns:ct="http://schemas.microsoft.com/office/2006/metadata/contentType" xmlns:ma="http://schemas.microsoft.com/office/2006/metadata/properties/metaAttributes" ct:_="" ma:_="" ma:contentTypeName="Document" ma:contentTypeID="0x010100378C6F3C3428F24E99F673FF52CE3C7D" ma:contentTypeVersion="19" ma:contentTypeDescription="Create a new document." ma:contentTypeScope="" ma:versionID="9ac7c3a386c43adbf141686e044e54ee">
   <xsd:schema xmlns:xsd="http://www.w3.org/2001/XMLSchema" xmlns:xs="http://www.w3.org/2001/XMLSchema" xmlns:p="http://schemas.microsoft.com/office/2006/metadata/properties" xmlns:ns2="a94ce9e3-0664-4ef9-9e58-7a2d2c55ddc0" xmlns:ns3="b93e3ace-2043-42c5-b8b5-194bb8541ba6" targetNamespace="http://schemas.microsoft.com/office/2006/metadata/properties" ma:root="true" ma:fieldsID="fc2c5d829648dea047854d444bedb908" ns2:_="" ns3:_="">
     <xsd:import namespace="a94ce9e3-0664-4ef9-9e58-7a2d2c55ddc0"/>
@@ -11168,16 +11908,15 @@
 </ct:contentTypeSchema>
 </file>
 
-<file path=customXml/item4.xml><?xml version="1.0" encoding="utf-8"?>
-<?mso-contentType ?>
-<FormTemplates xmlns="http://schemas.microsoft.com/sharepoint/v3/contenttype/forms">
-  <Display>DocumentLibraryForm</Display>
-  <Edit>DocumentLibraryForm</Edit>
-  <New>DocumentLibraryForm</New>
-</FormTemplates>
+<file path=customXml/itemProps1.xml><?xml version="1.0" encoding="utf-8"?>
+<ds:datastoreItem xmlns:ds="http://schemas.openxmlformats.org/officeDocument/2006/customXml" ds:itemID="{AFBBE69A-1D35-448F-B943-B3C264094A30}">
+  <ds:schemaRefs>
+    <ds:schemaRef ds:uri="http://schemas.openxmlformats.org/officeDocument/2006/bibliography"/>
+  </ds:schemaRefs>
+</ds:datastoreItem>
 </file>
 
-<file path=customXml/itemProps1.xml><?xml version="1.0" encoding="utf-8"?>
+<file path=customXml/itemProps2.xml><?xml version="1.0" encoding="utf-8"?>
 <ds:datastoreItem xmlns:ds="http://schemas.openxmlformats.org/officeDocument/2006/customXml" ds:itemID="{A35A310E-93E6-4455-87AA-F74371A5900B}">
   <ds:schemaRefs>
     <ds:schemaRef ds:uri="http://schemas.microsoft.com/office/2006/metadata/properties"/>
@@ -11188,15 +11927,15 @@
 </ds:datastoreItem>
 </file>
 
-<file path=customXml/itemProps2.xml><?xml version="1.0" encoding="utf-8"?>
-<ds:datastoreItem xmlns:ds="http://schemas.openxmlformats.org/officeDocument/2006/customXml" ds:itemID="{AFBBE69A-1D35-448F-B943-B3C264094A30}">
+<file path=customXml/itemProps3.xml><?xml version="1.0" encoding="utf-8"?>
+<ds:datastoreItem xmlns:ds="http://schemas.openxmlformats.org/officeDocument/2006/customXml" ds:itemID="{DEDD67BD-516B-487D-A1A1-F01618CF491D}">
   <ds:schemaRefs>
-    <ds:schemaRef ds:uri="http://schemas.openxmlformats.org/officeDocument/2006/bibliography"/>
+    <ds:schemaRef ds:uri="http://schemas.microsoft.com/sharepoint/v3/contenttype/forms"/>
   </ds:schemaRefs>
 </ds:datastoreItem>
 </file>
 
-<file path=customXml/itemProps3.xml><?xml version="1.0" encoding="utf-8"?>
+<file path=customXml/itemProps4.xml><?xml version="1.0" encoding="utf-8"?>
 <ds:datastoreItem xmlns:ds="http://schemas.openxmlformats.org/officeDocument/2006/customXml" ds:itemID="{09D555B3-9FA8-4304-9D16-445B867B30BA}">
   <ds:schemaRefs>
     <ds:schemaRef ds:uri="http://schemas.microsoft.com/office/2006/metadata/contentType"/>
@@ -11213,12 +11952,4 @@
     <ds:schemaRef ds:uri="http://schemas.microsoft.com/internal/obd"/>
   </ds:schemaRefs>
 </ds:datastoreItem>
-</file>
-
-<file path=customXml/itemProps4.xml><?xml version="1.0" encoding="utf-8"?>
-<ds:datastoreItem xmlns:ds="http://schemas.openxmlformats.org/officeDocument/2006/customXml" ds:itemID="{DEDD67BD-516B-487D-A1A1-F01618CF491D}">
-  <ds:schemaRefs>
-    <ds:schemaRef ds:uri="http://schemas.microsoft.com/sharepoint/v3/contenttype/forms"/>
-  </ds:schemaRefs>
-</ds:datastoreItem>
 </file>
</xml_diff>